<commit_message>
RQ-Completed Changes to RAD Document
</commit_message>
<xml_diff>
--- a/completed_rad.docx
+++ b/completed_rad.docx
@@ -2940,17 +2940,17 @@
           <w:szCs w:val="24"/>
           <w:shd w:val="clear" w:color="auto" w:fill="FFFFFF"/>
         </w:rPr>
-        <w:t xml:space="preserve">The system displays a message to the user </w:t>
-      </w:r>
-      <w:r>
-        <w:rPr>
-          <w:rFonts w:ascii="Times New Roman" w:eastAsia="Times New Roman" w:hAnsi="Times New Roman" w:cs="Times New Roman"/>
-          <w:color w:val="222222"/>
-          <w:sz w:val="24"/>
-          <w:szCs w:val="24"/>
-          <w:shd w:val="clear" w:color="auto" w:fill="FFFFFF"/>
-        </w:rPr>
-        <w:t>“</w:t>
+        <w:t xml:space="preserve">The system displays </w:t>
+      </w:r>
+      <w:r>
+        <w:rPr>
+          <w:rFonts w:ascii="Times New Roman" w:eastAsia="Times New Roman" w:hAnsi="Times New Roman" w:cs="Times New Roman"/>
+          <w:color w:val="222222"/>
+          <w:sz w:val="24"/>
+          <w:szCs w:val="24"/>
+          <w:shd w:val="clear" w:color="auto" w:fill="FFFFFF"/>
+        </w:rPr>
+        <w:t>Message 22</w:t>
       </w:r>
       <w:r>
         <w:rPr>
@@ -2961,17 +2961,29 @@
           <w:szCs w:val="24"/>
           <w:shd w:val="clear" w:color="auto" w:fill="FFFFFF"/>
         </w:rPr>
-        <w:t>Successful Register. Transferring to homepage” and</w:t>
-      </w:r>
-      <w:r>
-        <w:rPr>
-          <w:rFonts w:ascii="Times New Roman" w:eastAsia="Times New Roman" w:hAnsi="Times New Roman" w:cs="Times New Roman"/>
-          <w:color w:val="222222"/>
-          <w:sz w:val="24"/>
-          <w:szCs w:val="24"/>
-          <w:shd w:val="clear" w:color="auto" w:fill="FFFFFF"/>
-        </w:rPr>
-        <w:t xml:space="preserve"> redirects the user to the login page. (See Login use case).</w:t>
+        <w:t xml:space="preserve"> and</w:t>
+      </w:r>
+      <w:r>
+        <w:rPr>
+          <w:rFonts w:ascii="Times New Roman" w:eastAsia="Times New Roman" w:hAnsi="Times New Roman" w:cs="Times New Roman"/>
+          <w:color w:val="222222"/>
+          <w:sz w:val="24"/>
+          <w:szCs w:val="24"/>
+          <w:shd w:val="clear" w:color="auto" w:fill="FFFFFF"/>
+        </w:rPr>
+        <w:t xml:space="preserve"> redirects the user to the logi</w:t>
+      </w:r>
+      <w:bookmarkStart w:id="0" w:name="_GoBack"/>
+      <w:bookmarkEnd w:id="0"/>
+      <w:r>
+        <w:rPr>
+          <w:rFonts w:ascii="Times New Roman" w:eastAsia="Times New Roman" w:hAnsi="Times New Roman" w:cs="Times New Roman"/>
+          <w:color w:val="222222"/>
+          <w:sz w:val="24"/>
+          <w:szCs w:val="24"/>
+          <w:shd w:val="clear" w:color="auto" w:fill="FFFFFF"/>
+        </w:rPr>
+        <w:t>n page. (See Login use case).</w:t>
       </w:r>
     </w:p>
     <w:p>
@@ -3601,17 +3613,37 @@
           <w:szCs w:val="24"/>
           <w:shd w:val="clear" w:color="auto" w:fill="FFFFFF"/>
         </w:rPr>
-        <w:t>Application</w:t>
-      </w:r>
-      <w:r>
-        <w:rPr>
-          <w:rFonts w:ascii="Times New Roman" w:eastAsia="Times New Roman" w:hAnsi="Times New Roman" w:cs="Times New Roman"/>
-          <w:color w:val="222222"/>
-          <w:sz w:val="24"/>
-          <w:szCs w:val="24"/>
-          <w:shd w:val="clear" w:color="auto" w:fill="FFFFFF"/>
-        </w:rPr>
-        <w:t xml:space="preserve"> transfers to the My Portfolio Summary screen</w:t>
+        <w:t>Message 23 is displayed on the screen and the user is</w:t>
+      </w:r>
+      <w:r>
+        <w:rPr>
+          <w:rFonts w:ascii="Times New Roman" w:eastAsia="Times New Roman" w:hAnsi="Times New Roman" w:cs="Times New Roman"/>
+          <w:color w:val="222222"/>
+          <w:sz w:val="24"/>
+          <w:szCs w:val="24"/>
+          <w:shd w:val="clear" w:color="auto" w:fill="FFFFFF"/>
+        </w:rPr>
+        <w:t xml:space="preserve"> transfer</w:t>
+      </w:r>
+      <w:r>
+        <w:rPr>
+          <w:rFonts w:ascii="Times New Roman" w:eastAsia="Times New Roman" w:hAnsi="Times New Roman" w:cs="Times New Roman"/>
+          <w:color w:val="222222"/>
+          <w:sz w:val="24"/>
+          <w:szCs w:val="24"/>
+          <w:shd w:val="clear" w:color="auto" w:fill="FFFFFF"/>
+        </w:rPr>
+        <w:t>red</w:t>
+      </w:r>
+      <w:r>
+        <w:rPr>
+          <w:rFonts w:ascii="Times New Roman" w:eastAsia="Times New Roman" w:hAnsi="Times New Roman" w:cs="Times New Roman"/>
+          <w:color w:val="222222"/>
+          <w:sz w:val="24"/>
+          <w:szCs w:val="24"/>
+          <w:shd w:val="clear" w:color="auto" w:fill="FFFFFF"/>
+        </w:rPr>
+        <w:t xml:space="preserve"> to the My Portfolio Summary screen</w:t>
       </w:r>
       <w:r>
         <w:rPr>
@@ -13471,7 +13503,7 @@
         </w:rPr>
         <w:br w:type="textWrapping" w:clear="all"/>
       </w:r>
-      <w:bookmarkStart w:id="0" w:name="_Hlk500660770"/>
+      <w:bookmarkStart w:id="1" w:name="_Hlk500660770"/>
     </w:p>
     <w:p>
       <w:pPr>
@@ -13648,37 +13680,83 @@
           <w:szCs w:val="24"/>
           <w:shd w:val="clear" w:color="auto" w:fill="FFFFFF"/>
         </w:rPr>
-        <w:t>P</w:t>
-      </w:r>
-      <w:r>
-        <w:rPr>
-          <w:rFonts w:ascii="Times New Roman" w:eastAsia="Times New Roman" w:hAnsi="Times New Roman" w:cs="Times New Roman"/>
-          <w:color w:val="222222"/>
-          <w:sz w:val="24"/>
-          <w:szCs w:val="24"/>
-          <w:shd w:val="clear" w:color="auto" w:fill="FFFFFF"/>
-        </w:rPr>
-        <w:t>lease enter a valid password</w:t>
-      </w:r>
-      <w:r>
-        <w:rPr>
-          <w:rFonts w:ascii="Times New Roman" w:eastAsia="Times New Roman" w:hAnsi="Times New Roman" w:cs="Times New Roman"/>
-          <w:color w:val="222222"/>
-          <w:sz w:val="24"/>
-          <w:szCs w:val="24"/>
-          <w:shd w:val="clear" w:color="auto" w:fill="FFFFFF"/>
-        </w:rPr>
-        <w:t xml:space="preserve">. </w:t>
-      </w:r>
-      <w:r>
-        <w:rPr>
-          <w:rFonts w:ascii="Times New Roman" w:eastAsia="Times New Roman" w:hAnsi="Times New Roman" w:cs="Times New Roman"/>
-          <w:color w:val="222222"/>
-          <w:sz w:val="24"/>
-          <w:szCs w:val="24"/>
-          <w:shd w:val="clear" w:color="auto" w:fill="FFFFFF"/>
-        </w:rPr>
         <w:t>Password does not meet all requirements!</w:t>
+      </w:r>
+      <w:r>
+        <w:t xml:space="preserve"> </w:t>
+      </w:r>
+      <w:r>
+        <w:t xml:space="preserve"> </w:t>
+      </w:r>
+      <w:r>
+        <w:rPr>
+          <w:rFonts w:ascii="Times New Roman" w:eastAsia="Times New Roman" w:hAnsi="Times New Roman" w:cs="Times New Roman"/>
+          <w:color w:val="222222"/>
+          <w:sz w:val="24"/>
+          <w:szCs w:val="24"/>
+          <w:shd w:val="clear" w:color="auto" w:fill="FFFFFF"/>
+        </w:rPr>
+        <w:t xml:space="preserve">Please enter a valid password that is 8 characters long, </w:t>
+      </w:r>
+      <w:r>
+        <w:rPr>
+          <w:rFonts w:ascii="Times New Roman" w:eastAsia="Times New Roman" w:hAnsi="Times New Roman" w:cs="Times New Roman"/>
+          <w:color w:val="222222"/>
+          <w:sz w:val="24"/>
+          <w:szCs w:val="24"/>
+          <w:shd w:val="clear" w:color="auto" w:fill="FFFFFF"/>
+        </w:rPr>
+        <w:t xml:space="preserve">with at least </w:t>
+      </w:r>
+      <w:r>
+        <w:rPr>
+          <w:rFonts w:ascii="Times New Roman" w:eastAsia="Times New Roman" w:hAnsi="Times New Roman" w:cs="Times New Roman"/>
+          <w:color w:val="222222"/>
+          <w:sz w:val="24"/>
+          <w:szCs w:val="24"/>
+          <w:shd w:val="clear" w:color="auto" w:fill="FFFFFF"/>
+        </w:rPr>
+        <w:t>1 upper</w:t>
+      </w:r>
+      <w:r>
+        <w:rPr>
+          <w:rFonts w:ascii="Times New Roman" w:eastAsia="Times New Roman" w:hAnsi="Times New Roman" w:cs="Times New Roman"/>
+          <w:color w:val="222222"/>
+          <w:sz w:val="24"/>
+          <w:szCs w:val="24"/>
+          <w:shd w:val="clear" w:color="auto" w:fill="FFFFFF"/>
+        </w:rPr>
+        <w:t>case</w:t>
+      </w:r>
+      <w:r>
+        <w:rPr>
+          <w:rFonts w:ascii="Times New Roman" w:eastAsia="Times New Roman" w:hAnsi="Times New Roman" w:cs="Times New Roman"/>
+          <w:color w:val="222222"/>
+          <w:sz w:val="24"/>
+          <w:szCs w:val="24"/>
+          <w:shd w:val="clear" w:color="auto" w:fill="FFFFFF"/>
+        </w:rPr>
+        <w:t xml:space="preserve"> and 1 lowercase</w:t>
+      </w:r>
+      <w:r>
+        <w:rPr>
+          <w:rFonts w:ascii="Times New Roman" w:eastAsia="Times New Roman" w:hAnsi="Times New Roman" w:cs="Times New Roman"/>
+          <w:color w:val="222222"/>
+          <w:sz w:val="24"/>
+          <w:szCs w:val="24"/>
+          <w:shd w:val="clear" w:color="auto" w:fill="FFFFFF"/>
+        </w:rPr>
+        <w:t xml:space="preserve"> character</w:t>
+      </w:r>
+      <w:r>
+        <w:rPr>
+          <w:rFonts w:ascii="Times New Roman" w:eastAsia="Times New Roman" w:hAnsi="Times New Roman" w:cs="Times New Roman"/>
+          <w:color w:val="222222"/>
+          <w:sz w:val="24"/>
+          <w:szCs w:val="24"/>
+          <w:shd w:val="clear" w:color="auto" w:fill="FFFFFF"/>
+        </w:rPr>
+        <w:t>.</w:t>
       </w:r>
     </w:p>
     <w:p>
@@ -13781,8 +13859,6 @@
         </w:rPr>
         <w:t xml:space="preserve">valid </w:t>
       </w:r>
-      <w:bookmarkStart w:id="1" w:name="_GoBack"/>
-      <w:bookmarkEnd w:id="1"/>
       <w:r>
         <w:rPr>
           <w:rFonts w:ascii="Times New Roman" w:eastAsia="Times New Roman" w:hAnsi="Times New Roman" w:cs="Times New Roman"/>
@@ -14483,7 +14559,121 @@
         <w:t xml:space="preserve">Yahoo Money Web Server is down. </w:t>
       </w:r>
     </w:p>
-    <w:bookmarkEnd w:id="0"/>
+    <w:p>
+      <w:pPr>
+        <w:numPr>
+          <w:ilvl w:val="0"/>
+          <w:numId w:val="36"/>
+        </w:numPr>
+        <w:shd w:val="clear" w:color="auto" w:fill="FFFFFF"/>
+        <w:spacing w:after="0" w:line="240" w:lineRule="auto"/>
+        <w:textAlignment w:val="baseline"/>
+        <w:rPr>
+          <w:rFonts w:ascii="Times New Roman" w:eastAsia="Times New Roman" w:hAnsi="Times New Roman" w:cs="Times New Roman"/>
+          <w:color w:val="222222"/>
+          <w:sz w:val="24"/>
+          <w:szCs w:val="24"/>
+        </w:rPr>
+      </w:pPr>
+      <w:r>
+        <w:rPr>
+          <w:rFonts w:ascii="Times New Roman" w:eastAsia="Times New Roman" w:hAnsi="Times New Roman" w:cs="Times New Roman"/>
+          <w:iCs/>
+          <w:color w:val="222222"/>
+          <w:sz w:val="24"/>
+          <w:szCs w:val="24"/>
+          <w:shd w:val="clear" w:color="auto" w:fill="FFFFFF"/>
+        </w:rPr>
+        <w:t>Successful Register. Transferring to homepage</w:t>
+      </w:r>
+      <w:r>
+        <w:rPr>
+          <w:rFonts w:ascii="Times New Roman" w:eastAsia="Times New Roman" w:hAnsi="Times New Roman" w:cs="Times New Roman"/>
+          <w:iCs/>
+          <w:color w:val="222222"/>
+          <w:sz w:val="24"/>
+          <w:szCs w:val="24"/>
+          <w:shd w:val="clear" w:color="auto" w:fill="FFFFFF"/>
+        </w:rPr>
+        <w:t>…</w:t>
+      </w:r>
+    </w:p>
+    <w:p>
+      <w:pPr>
+        <w:numPr>
+          <w:ilvl w:val="0"/>
+          <w:numId w:val="36"/>
+        </w:numPr>
+        <w:shd w:val="clear" w:color="auto" w:fill="FFFFFF"/>
+        <w:spacing w:after="0" w:line="240" w:lineRule="auto"/>
+        <w:textAlignment w:val="baseline"/>
+        <w:rPr>
+          <w:rFonts w:ascii="Times New Roman" w:eastAsia="Times New Roman" w:hAnsi="Times New Roman" w:cs="Times New Roman"/>
+          <w:color w:val="222222"/>
+          <w:sz w:val="24"/>
+          <w:szCs w:val="24"/>
+        </w:rPr>
+      </w:pPr>
+      <w:r>
+        <w:rPr>
+          <w:rFonts w:ascii="Times New Roman" w:eastAsia="Times New Roman" w:hAnsi="Times New Roman" w:cs="Times New Roman"/>
+          <w:iCs/>
+          <w:color w:val="222222"/>
+          <w:sz w:val="24"/>
+          <w:szCs w:val="24"/>
+          <w:shd w:val="clear" w:color="auto" w:fill="FFFFFF"/>
+        </w:rPr>
+        <w:t xml:space="preserve">Successful </w:t>
+      </w:r>
+      <w:r>
+        <w:rPr>
+          <w:rFonts w:ascii="Times New Roman" w:eastAsia="Times New Roman" w:hAnsi="Times New Roman" w:cs="Times New Roman"/>
+          <w:iCs/>
+          <w:color w:val="222222"/>
+          <w:sz w:val="24"/>
+          <w:szCs w:val="24"/>
+          <w:shd w:val="clear" w:color="auto" w:fill="FFFFFF"/>
+        </w:rPr>
+        <w:t>login</w:t>
+      </w:r>
+      <w:r>
+        <w:rPr>
+          <w:rFonts w:ascii="Times New Roman" w:eastAsia="Times New Roman" w:hAnsi="Times New Roman" w:cs="Times New Roman"/>
+          <w:iCs/>
+          <w:color w:val="222222"/>
+          <w:sz w:val="24"/>
+          <w:szCs w:val="24"/>
+          <w:shd w:val="clear" w:color="auto" w:fill="FFFFFF"/>
+        </w:rPr>
+        <w:t>. Transferring to homepage</w:t>
+      </w:r>
+      <w:r>
+        <w:rPr>
+          <w:rFonts w:ascii="Times New Roman" w:eastAsia="Times New Roman" w:hAnsi="Times New Roman" w:cs="Times New Roman"/>
+          <w:iCs/>
+          <w:color w:val="222222"/>
+          <w:sz w:val="24"/>
+          <w:szCs w:val="24"/>
+          <w:shd w:val="clear" w:color="auto" w:fill="FFFFFF"/>
+        </w:rPr>
+        <w:t>…</w:t>
+      </w:r>
+    </w:p>
+    <w:p>
+      <w:pPr>
+        <w:shd w:val="clear" w:color="auto" w:fill="FFFFFF"/>
+        <w:spacing w:after="0" w:line="240" w:lineRule="auto"/>
+        <w:ind w:left="720"/>
+        <w:textAlignment w:val="baseline"/>
+        <w:rPr>
+          <w:rFonts w:ascii="Times New Roman" w:eastAsia="Times New Roman" w:hAnsi="Times New Roman" w:cs="Times New Roman"/>
+          <w:color w:val="222222"/>
+          <w:sz w:val="24"/>
+          <w:szCs w:val="24"/>
+        </w:rPr>
+      </w:pPr>
+    </w:p>
+    <w:bookmarkEnd w:id="1"/>
     <w:p>
       <w:pPr>
         <w:spacing w:after="240" w:line="240" w:lineRule="auto"/>
@@ -15324,7 +15514,7 @@
           <w:rPr>
             <w:noProof/>
           </w:rPr>
-          <w:t>32</w:t>
+          <w:t>11</w:t>
         </w:r>
         <w:r>
           <w:rPr>
@@ -20203,6 +20393,7 @@
   <w:style w:type="character" w:default="1" w:styleId="DefaultParagraphFont">
     <w:name w:val="Default Paragraph Font"/>
     <w:uiPriority w:val="1"/>
+    <w:semiHidden/>
     <w:unhideWhenUsed/>
   </w:style>
   <w:style w:type="table" w:default="1" w:styleId="TableNormal">
@@ -20636,7 +20827,7 @@
 </file>
 
 <file path=customXml/itemProps2.xml><?xml version="1.0" encoding="utf-8"?>
-<ds:datastoreItem xmlns:ds="http://schemas.openxmlformats.org/officeDocument/2006/customXml" ds:itemID="{DE938199-939E-4879-9563-9F2632051D9D}">
+<ds:datastoreItem xmlns:ds="http://schemas.openxmlformats.org/officeDocument/2006/customXml" ds:itemID="{21E9212A-2B03-45E2-9DB3-758B4B22628F}">
   <ds:schemaRefs>
     <ds:schemaRef ds:uri="http://schemas.openxmlformats.org/officeDocument/2006/bibliography"/>
   </ds:schemaRefs>

</xml_diff>

<commit_message>
RQ- Updated RAD document and PDF file
</commit_message>
<xml_diff>
--- a/completed_rad.docx
+++ b/completed_rad.docx
@@ -120,6 +120,7 @@
                                     <w:dataBinding w:prefixMappings="xmlns:ns0='http://purl.org/dc/elements/1.1/' xmlns:ns1='http://schemas.openxmlformats.org/package/2006/metadata/core-properties' " w:xpath="/ns1:coreProperties[1]/ns0:title[1]" w:storeItemID="{6C3C8BC8-F283-45AE-878A-BAB7291924A1}"/>
                                     <w:text/>
                                   </w:sdtPr>
+                                  <w:sdtEndPr/>
                                   <w:sdtContent>
                                     <w:r>
                                       <w:rPr>
@@ -146,6 +147,7 @@
                                   <w:dataBinding w:prefixMappings="xmlns:ns0='http://purl.org/dc/elements/1.1/' xmlns:ns1='http://schemas.openxmlformats.org/package/2006/metadata/core-properties' " w:xpath="/ns1:coreProperties[1]/ns0:subject[1]" w:storeItemID="{6C3C8BC8-F283-45AE-878A-BAB7291924A1}"/>
                                   <w:text/>
                                 </w:sdtPr>
+                                <w:sdtEndPr/>
                                 <w:sdtContent>
                                   <w:p>
                                     <w:pPr>
@@ -184,6 +186,7 @@
                                   <w:dataBinding w:prefixMappings="xmlns:ns0='http://purl.org/dc/elements/1.1/' xmlns:ns1='http://schemas.openxmlformats.org/package/2006/metadata/core-properties' " w:xpath="/ns1:coreProperties[1]/ns0:creator[1]" w:storeItemID="{6C3C8BC8-F283-45AE-878A-BAB7291924A1}"/>
                                   <w:text/>
                                 </w:sdtPr>
+                                <w:sdtEndPr/>
                                 <w:sdtContent>
                                   <w:p>
                                     <w:pPr>
@@ -442,6 +445,7 @@
                                     <w:calendar w:val="gregorian"/>
                                   </w:date>
                                 </w:sdtPr>
+                                <w:sdtEndPr/>
                                 <w:sdtContent>
                                   <w:p>
                                     <w:pPr>
@@ -2756,7 +2760,27 @@
           <w:szCs w:val="24"/>
           <w:shd w:val="clear" w:color="auto" w:fill="FFFFFF"/>
         </w:rPr>
-        <w:t xml:space="preserve">User enters data into all of the </w:t>
+        <w:t xml:space="preserve">User enters data into </w:t>
+      </w:r>
+      <w:r>
+        <w:rPr>
+          <w:rFonts w:ascii="Times New Roman" w:eastAsia="Times New Roman" w:hAnsi="Times New Roman" w:cs="Times New Roman"/>
+          <w:color w:val="222222"/>
+          <w:sz w:val="24"/>
+          <w:szCs w:val="24"/>
+          <w:shd w:val="clear" w:color="auto" w:fill="FFFFFF"/>
+        </w:rPr>
+        <w:t>all</w:t>
+      </w:r>
+      <w:r>
+        <w:rPr>
+          <w:rFonts w:ascii="Times New Roman" w:eastAsia="Times New Roman" w:hAnsi="Times New Roman" w:cs="Times New Roman"/>
+          <w:color w:val="222222"/>
+          <w:sz w:val="24"/>
+          <w:szCs w:val="24"/>
+          <w:shd w:val="clear" w:color="auto" w:fill="FFFFFF"/>
+        </w:rPr>
+        <w:t xml:space="preserve"> the </w:t>
       </w:r>
       <w:r>
         <w:rPr>
@@ -2927,7 +2951,6 @@
         <w:textAlignment w:val="baseline"/>
         <w:rPr>
           <w:rFonts w:ascii="Times New Roman" w:eastAsia="Times New Roman" w:hAnsi="Times New Roman" w:cs="Times New Roman"/>
-          <w:color w:val="222222"/>
           <w:sz w:val="24"/>
           <w:szCs w:val="24"/>
         </w:rPr>
@@ -2971,7 +2994,17 @@
           <w:szCs w:val="24"/>
           <w:shd w:val="clear" w:color="auto" w:fill="FFFFFF"/>
         </w:rPr>
-        <w:t xml:space="preserve"> redirects the user to the logi</w:t>
+        <w:t xml:space="preserve"> redirects the user</w:t>
+      </w:r>
+      <w:r>
+        <w:rPr>
+          <w:rFonts w:ascii="Times New Roman" w:eastAsia="Times New Roman" w:hAnsi="Times New Roman" w:cs="Times New Roman"/>
+          <w:color w:val="222222"/>
+          <w:sz w:val="24"/>
+          <w:szCs w:val="24"/>
+          <w:shd w:val="clear" w:color="auto" w:fill="FFFFFF"/>
+        </w:rPr>
+        <w:t xml:space="preserve"> </w:t>
       </w:r>
       <w:bookmarkStart w:id="0" w:name="_GoBack"/>
       <w:bookmarkEnd w:id="0"/>
@@ -2983,12 +3016,25 @@
           <w:szCs w:val="24"/>
           <w:shd w:val="clear" w:color="auto" w:fill="FFFFFF"/>
         </w:rPr>
-        <w:t>n page. (See Login use case).</w:t>
-      </w:r>
-    </w:p>
-    <w:p>
-      <w:pPr>
-        <w:spacing w:after="0" w:line="480" w:lineRule="auto"/>
+        <w:t>to the My Portfolio Summary screen</w:t>
+      </w:r>
+      <w:r>
+        <w:rPr>
+          <w:rFonts w:ascii="Times New Roman" w:eastAsia="Times New Roman" w:hAnsi="Times New Roman" w:cs="Times New Roman"/>
+          <w:color w:val="222222"/>
+          <w:sz w:val="24"/>
+          <w:szCs w:val="24"/>
+          <w:shd w:val="clear" w:color="auto" w:fill="FFFFFF"/>
+        </w:rPr>
+        <w:t xml:space="preserve"> (See My Portfolio Summary Use Case).</w:t>
+      </w:r>
+    </w:p>
+    <w:p>
+      <w:pPr>
+        <w:shd w:val="clear" w:color="auto" w:fill="FFFFFF"/>
+        <w:spacing w:after="0" w:line="480" w:lineRule="auto"/>
+        <w:ind w:left="360"/>
+        <w:textAlignment w:val="baseline"/>
         <w:rPr>
           <w:rFonts w:ascii="Times New Roman" w:eastAsia="Times New Roman" w:hAnsi="Times New Roman" w:cs="Times New Roman"/>
           <w:sz w:val="24"/>
@@ -15514,7 +15560,7 @@
           <w:rPr>
             <w:noProof/>
           </w:rPr>
-          <w:t>11</w:t>
+          <w:t>7</w:t>
         </w:r>
         <w:r>
           <w:rPr>
@@ -20827,7 +20873,7 @@
 </file>
 
 <file path=customXml/itemProps2.xml><?xml version="1.0" encoding="utf-8"?>
-<ds:datastoreItem xmlns:ds="http://schemas.openxmlformats.org/officeDocument/2006/customXml" ds:itemID="{21E9212A-2B03-45E2-9DB3-758B4B22628F}">
+<ds:datastoreItem xmlns:ds="http://schemas.openxmlformats.org/officeDocument/2006/customXml" ds:itemID="{FF169C9A-9C0C-4C86-99B6-CA26303D238F}">
   <ds:schemaRefs>
     <ds:schemaRef ds:uri="http://schemas.openxmlformats.org/officeDocument/2006/bibliography"/>
   </ds:schemaRefs>

</xml_diff>